<commit_message>
Update all personal repo(s) EOD
</commit_message>
<xml_diff>
--- a/Documents/BC Bài tập lớn 2.docx
+++ b/Documents/BC Bài tập lớn 2.docx
@@ -2386,8 +2386,6 @@
         </w:rPr>
         <w:t>repository</w:t>
       </w:r>
-      <w:bookmarkStart w:id="3" w:name="_GoBack"/>
-      <w:bookmarkEnd w:id="3"/>
       <w:r>
         <w:rPr>
           <w:sz w:val="24"/>
@@ -2455,7 +2453,7 @@
           <w:numId w:val="1"/>
         </w:numPr>
       </w:pPr>
-      <w:bookmarkStart w:id="4" w:name="_Toc58144345"/>
+      <w:bookmarkStart w:id="3" w:name="_Toc58144345"/>
       <w:r>
         <w:lastRenderedPageBreak/>
         <w:t>Kiến thức liên quan</w:t>
@@ -2466,7 +2464,7 @@
       <w:r>
         <w:t>cơ bản</w:t>
       </w:r>
-      <w:bookmarkEnd w:id="4"/>
+      <w:bookmarkEnd w:id="3"/>
     </w:p>
     <w:p>
       <w:pPr>
@@ -2476,7 +2474,7 @@
           <w:numId w:val="4"/>
         </w:numPr>
       </w:pPr>
-      <w:bookmarkStart w:id="5" w:name="_Toc58144346"/>
+      <w:bookmarkStart w:id="4" w:name="_Toc58144346"/>
       <w:r>
         <w:t>Kiến thức về p</w:t>
       </w:r>
@@ -2489,7 +2487,7 @@
       <w:r>
         <w:t xml:space="preserve"> ảnh</w:t>
       </w:r>
-      <w:bookmarkEnd w:id="5"/>
+      <w:bookmarkEnd w:id="4"/>
     </w:p>
     <w:p>
       <w:pPr>
@@ -2565,33 +2563,14 @@
       <w:r>
         <w:t xml:space="preserve">Hình minh hoạ </w:t>
       </w:r>
-      <w:r>
-        <w:fldChar w:fldCharType="begin"/>
-      </w:r>
-      <w:r>
-        <w:instrText xml:space="preserve"> SEQ Hình_minh_ho</w:instrText>
-      </w:r>
-      <w:r>
-        <w:instrText>ạ</w:instrText>
-      </w:r>
-      <w:r>
-        <w:instrText xml:space="preserve"> \* ARABIC </w:instrText>
-      </w:r>
-      <w:r>
-        <w:fldChar w:fldCharType="separate"/>
-      </w:r>
-      <w:r>
-        <w:rPr>
-          <w:noProof/>
-        </w:rPr>
-        <w:t>1</w:t>
-      </w:r>
-      <w:r>
-        <w:rPr>
-          <w:noProof/>
-        </w:rPr>
-        <w:fldChar w:fldCharType="end"/>
-      </w:r>
+      <w:fldSimple w:instr=" SEQ Hình_minh_hoạ \* ARABIC ">
+        <w:r>
+          <w:rPr>
+            <w:noProof/>
+          </w:rPr>
+          <w:t>1</w:t>
+        </w:r>
+      </w:fldSimple>
       <w:r>
         <w:t>:Kỹ thuật phân ngưỡng ảnh được áp dụng trên hình chia thành 4 đối tượng</w:t>
       </w:r>
@@ -2636,7 +2615,7 @@
           <w:numId w:val="4"/>
         </w:numPr>
       </w:pPr>
-      <w:bookmarkStart w:id="6" w:name="_Toc58144347"/>
+      <w:bookmarkStart w:id="5" w:name="_Toc58144347"/>
       <w:r>
         <w:t xml:space="preserve">Phân </w:t>
       </w:r>
@@ -2646,7 +2625,7 @@
       <w:r>
         <w:t xml:space="preserve"> ảnh xám</w:t>
       </w:r>
-      <w:bookmarkEnd w:id="6"/>
+      <w:bookmarkEnd w:id="5"/>
     </w:p>
     <w:p>
       <w:pPr>
@@ -2734,33 +2713,14 @@
       <w:r>
         <w:t xml:space="preserve">Hình minh hoạ </w:t>
       </w:r>
-      <w:r>
-        <w:fldChar w:fldCharType="begin"/>
-      </w:r>
-      <w:r>
-        <w:instrText xml:space="preserve"> SEQ Hình_minh_ho</w:instrText>
-      </w:r>
-      <w:r>
-        <w:instrText>ạ</w:instrText>
-      </w:r>
-      <w:r>
-        <w:instrText xml:space="preserve"> \* ARABIC </w:instrText>
-      </w:r>
-      <w:r>
-        <w:fldChar w:fldCharType="separate"/>
-      </w:r>
-      <w:r>
-        <w:rPr>
-          <w:noProof/>
-        </w:rPr>
-        <w:t>2</w:t>
-      </w:r>
-      <w:r>
-        <w:rPr>
-          <w:noProof/>
-        </w:rPr>
-        <w:fldChar w:fldCharType="end"/>
-      </w:r>
+      <w:fldSimple w:instr=" SEQ Hình_minh_hoạ \* ARABIC ">
+        <w:r>
+          <w:rPr>
+            <w:noProof/>
+          </w:rPr>
+          <w:t>2</w:t>
+        </w:r>
+      </w:fldSimple>
       <w:r>
         <w:t>: Áp dụng kỹ thuật phân đoạn ảnh lên hình đồng xu</w:t>
       </w:r>
@@ -3023,14 +2983,14 @@
           <w:rFonts w:eastAsiaTheme="minorEastAsia"/>
         </w:rPr>
       </w:pPr>
-      <w:bookmarkStart w:id="7" w:name="_Toc58144348"/>
+      <w:bookmarkStart w:id="6" w:name="_Toc58144348"/>
       <w:r>
         <w:rPr>
           <w:rFonts w:eastAsiaTheme="minorEastAsia"/>
         </w:rPr>
         <w:t>Tiếp cận – giải quyết yêu cầu bài toán</w:t>
       </w:r>
-      <w:bookmarkEnd w:id="7"/>
+      <w:bookmarkEnd w:id="6"/>
     </w:p>
     <w:p>
       <w:pPr>
@@ -3041,11 +3001,11 @@
         </w:numPr>
         <w:ind w:hanging="436"/>
       </w:pPr>
-      <w:bookmarkStart w:id="8" w:name="_Toc58144349"/>
+      <w:bookmarkStart w:id="7" w:name="_Toc58144349"/>
       <w:r>
         <w:t>Cơ sở lý thuyết</w:t>
       </w:r>
-      <w:bookmarkEnd w:id="8"/>
+      <w:bookmarkEnd w:id="7"/>
     </w:p>
     <w:p>
       <w:pPr>
@@ -4056,14 +4016,14 @@
           <w:rFonts w:eastAsiaTheme="minorEastAsia"/>
         </w:rPr>
       </w:pPr>
-      <w:bookmarkStart w:id="9" w:name="_Toc58144350"/>
+      <w:bookmarkStart w:id="8" w:name="_Toc58144350"/>
       <w:r>
         <w:rPr>
           <w:rFonts w:eastAsiaTheme="minorEastAsia"/>
         </w:rPr>
         <w:t>Giải quyết yêu cầu 1 – Bài toán dẫn nhập</w:t>
       </w:r>
-      <w:bookmarkEnd w:id="9"/>
+      <w:bookmarkEnd w:id="8"/>
     </w:p>
     <w:p>
       <w:r>
@@ -5584,14 +5544,14 @@
           <w:rFonts w:eastAsiaTheme="minorEastAsia"/>
         </w:rPr>
       </w:pPr>
-      <w:bookmarkStart w:id="10" w:name="_Toc58144351"/>
+      <w:bookmarkStart w:id="9" w:name="_Toc58144351"/>
       <w:r>
         <w:rPr>
           <w:rFonts w:eastAsiaTheme="minorEastAsia"/>
         </w:rPr>
         <w:t>Giải quyết yêu cầu 2 – Lập trình</w:t>
       </w:r>
-      <w:bookmarkEnd w:id="10"/>
+      <w:bookmarkEnd w:id="9"/>
     </w:p>
     <w:p>
       <w:pPr>
@@ -5608,10 +5568,16 @@
         <w:t xml:space="preserve"> Viết một đoạn code (bằng bất kỳ ngôn ngữ lập trình nào) để đọc và hiển thị ảnh xám về nấm như trên. Với một mức ngưỡng T, ảnh nấm cũng sẽ được chia thành 2 nhóm. Tính phương sai giữa hai nhóm với các ngưỡng T khác nhau (T thay đổi từ</w:t>
       </w:r>
       <w:r>
-        <w:t xml:space="preserve"> 1</w:t>
-      </w:r>
-      <w:r>
-        <w:t xml:space="preserve"> đến 255). Mức ngưỡng T được chọn là mức ngưỡng làm sai giá trị của phương sai đạt cực đại. Với mức ngưỡng T được chọn, thực hiện việc phân đoạn ảnh và hiển thị kết quả.</w:t>
+        <w:t xml:space="preserve"> 0</w:t>
+      </w:r>
+      <w:r>
+        <w:t xml:space="preserve"> đế</w:t>
+      </w:r>
+      <w:r>
+        <w:t>n 255</w:t>
+      </w:r>
+      <w:r>
+        <w:t>). Mức ngưỡng T được chọn là mức ngưỡng làm sai giá trị của phương sai đạt cực đại. Với mức ngưỡng T được chọn, thực hiện việc phân đoạn ảnh và hiển thị kết quả.</w:t>
       </w:r>
     </w:p>
     <w:p>
@@ -5636,15 +5602,16 @@
       <w:pPr>
         <w:jc w:val="center"/>
       </w:pPr>
+      <w:bookmarkStart w:id="10" w:name="_GoBack"/>
       <w:r>
         <w:rPr>
           <w:noProof/>
         </w:rPr>
         <w:drawing>
-          <wp:inline distT="0" distB="0" distL="0" distR="0" wp14:anchorId="46C5C8DE" wp14:editId="2CB7CB6F">
-            <wp:extent cx="4087505" cy="6651411"/>
-            <wp:effectExtent l="0" t="0" r="8255" b="0"/>
-            <wp:docPr id="12" name="Picture 12"/>
+          <wp:inline distT="0" distB="0" distL="0" distR="0">
+            <wp:extent cx="4166483" cy="6785177"/>
+            <wp:effectExtent l="0" t="0" r="5715" b="0"/>
+            <wp:docPr id="4" name="Picture 4"/>
             <wp:cNvGraphicFramePr>
               <a:graphicFrameLocks xmlns:a="http://schemas.openxmlformats.org/drawingml/2006/main" noChangeAspect="1"/>
             </wp:cNvGraphicFramePr>
@@ -5652,7 +5619,7 @@
               <a:graphicData uri="http://schemas.openxmlformats.org/drawingml/2006/picture">
                 <pic:pic xmlns:pic="http://schemas.openxmlformats.org/drawingml/2006/picture">
                   <pic:nvPicPr>
-                    <pic:cNvPr id="12" name="Untitled Diagram.png"/>
+                    <pic:cNvPr id="4" name="Untitled Diagram.jpg"/>
                     <pic:cNvPicPr/>
                   </pic:nvPicPr>
                   <pic:blipFill>
@@ -5670,7 +5637,7 @@
                   <pic:spPr>
                     <a:xfrm>
                       <a:off x="0" y="0"/>
-                      <a:ext cx="4096725" cy="6666414"/>
+                      <a:ext cx="4172054" cy="6794250"/>
                     </a:xfrm>
                     <a:prstGeom prst="rect">
                       <a:avLst/>
@@ -5682,6 +5649,7 @@
           </wp:inline>
         </w:drawing>
       </w:r>
+      <w:bookmarkEnd w:id="10"/>
     </w:p>
     <w:p>
       <w:r>
@@ -6483,7 +6451,7 @@
           <w:sz w:val="21"/>
           <w:szCs w:val="21"/>
         </w:rPr>
-        <w:t>1</w:t>
+        <w:t>0</w:t>
       </w:r>
       <w:r>
         <w:rPr>
@@ -6510,7 +6478,25 @@
           <w:sz w:val="21"/>
           <w:szCs w:val="21"/>
         </w:rPr>
-        <w:t>255</w:t>
+        <w:t>2</w:t>
+      </w:r>
+      <w:r>
+        <w:rPr>
+          <w:rFonts w:ascii="Consolas" w:eastAsia="Times New Roman" w:hAnsi="Consolas"/>
+          <w:color w:val="9C5D27"/>
+          <w:sz w:val="21"/>
+          <w:szCs w:val="21"/>
+        </w:rPr>
+        <w:t>5</w:t>
+      </w:r>
+      <w:r>
+        <w:rPr>
+          <w:rFonts w:ascii="Consolas" w:eastAsia="Times New Roman" w:hAnsi="Consolas"/>
+          <w:color w:val="9C5D27"/>
+          <w:sz w:val="21"/>
+          <w:szCs w:val="21"/>
+        </w:rPr>
+        <w:t>6</w:t>
       </w:r>
       <w:r>
         <w:rPr>
@@ -9836,7 +9822,7 @@
           <w:rPr>
             <w:noProof/>
           </w:rPr>
-          <w:t>3</w:t>
+          <w:t>11</w:t>
         </w:r>
         <w:r>
           <w:rPr>
@@ -13585,7 +13571,7 @@
 </file>
 
 <file path=customXml/itemProps1.xml><?xml version="1.0" encoding="utf-8"?>
-<ds:datastoreItem xmlns:ds="http://schemas.openxmlformats.org/officeDocument/2006/customXml" ds:itemID="{4C7241DE-78E5-4FAC-BD90-2AE95DC00A72}">
+<ds:datastoreItem xmlns:ds="http://schemas.openxmlformats.org/officeDocument/2006/customXml" ds:itemID="{435495D1-34CF-4E44-89E8-4F3F5E07F8BF}">
   <ds:schemaRefs>
     <ds:schemaRef ds:uri="http://schemas.openxmlformats.org/officeDocument/2006/bibliography"/>
   </ds:schemaRefs>

</xml_diff>